<commit_message>
Comments en api/ websocket code
</commit_message>
<xml_diff>
--- a/documentatie/Test documentatie/Test 1/Testrapport.docx
+++ b/documentatie/Test documentatie/Test 1/Testrapport.docx
@@ -27957,6 +27957,31 @@
               <w:t xml:space="preserve">Als gebruiker met muis inputveld probeert te selecteren bestuurt de gebruiker de kaart er achter</w:t>
             </w:r>
           </w:p>
+          <w:p>
+            <w:pPr>
+              <w:spacing w:line="240" w:lineRule="auto"/>
+              <w:ind w:left="0" w:firstLine="0"/>
+              <w:rPr/>
+            </w:pPr>
+            <w:r>
+              <w:rPr>
+                <w:rtl w:val="0"/>
+              </w:rPr>
+            </w:r>
+          </w:p>
+          <w:p>
+            <w:pPr>
+              <w:spacing w:line="240" w:lineRule="auto"/>
+              <w:ind w:left="0" w:firstLine="0"/>
+              <w:rPr/>
+            </w:pPr>
+            <w:r>
+              <w:rPr>
+                <w:rtl w:val="0"/>
+              </w:rPr>
+              <w:t xml:space="preserve">Als gebruiker &lt; ios 13 gebruikt kon de gebruiker niet inloggen.</w:t>
+            </w:r>
+          </w:p>
         </w:tc>
       </w:tr>
       <w:tr>
@@ -28139,11 +28164,218 @@
     </w:p>
     <w:p>
       <w:pPr>
-        <w:pStyle w:val="Heading4"/>
+        <w:ind w:left="-6" w:firstLine="0"/>
         <w:rPr/>
       </w:pPr>
-      <w:bookmarkStart w:colFirst="0" w:colLast="0" w:name="_7qlz81kj1htl" w:id="72"/>
-      <w:bookmarkEnd w:id="72"/>
+      <w:r>
+        <w:rPr>
+          <w:rtl w:val="0"/>
+        </w:rPr>
+      </w:r>
+    </w:p>
+    <w:p>
+      <w:pPr>
+        <w:ind w:left="-6" w:firstLine="0"/>
+        <w:rPr/>
+      </w:pPr>
+      <w:r>
+        <w:rPr>
+          <w:rtl w:val="0"/>
+        </w:rPr>
+      </w:r>
+    </w:p>
+    <w:p>
+      <w:pPr>
+        <w:ind w:left="-6" w:firstLine="0"/>
+        <w:rPr/>
+      </w:pPr>
+      <w:r>
+        <w:rPr>
+          <w:rtl w:val="0"/>
+        </w:rPr>
+      </w:r>
+    </w:p>
+    <w:p>
+      <w:pPr>
+        <w:ind w:left="-6" w:firstLine="0"/>
+        <w:rPr/>
+      </w:pPr>
+      <w:r>
+        <w:rPr>
+          <w:rtl w:val="0"/>
+        </w:rPr>
+      </w:r>
+    </w:p>
+    <w:p>
+      <w:pPr>
+        <w:ind w:left="-6" w:firstLine="0"/>
+        <w:rPr/>
+      </w:pPr>
+      <w:r>
+        <w:rPr>
+          <w:rtl w:val="0"/>
+        </w:rPr>
+      </w:r>
+    </w:p>
+    <w:p>
+      <w:pPr>
+        <w:ind w:left="-6" w:firstLine="0"/>
+        <w:rPr/>
+      </w:pPr>
+      <w:r>
+        <w:rPr>
+          <w:rtl w:val="0"/>
+        </w:rPr>
+      </w:r>
+    </w:p>
+    <w:p>
+      <w:pPr>
+        <w:ind w:left="-6" w:firstLine="0"/>
+        <w:rPr/>
+      </w:pPr>
+      <w:r>
+        <w:rPr>
+          <w:rtl w:val="0"/>
+        </w:rPr>
+      </w:r>
+    </w:p>
+    <w:p>
+      <w:pPr>
+        <w:ind w:left="-6" w:firstLine="0"/>
+        <w:rPr/>
+      </w:pPr>
+      <w:r>
+        <w:rPr>
+          <w:rtl w:val="0"/>
+        </w:rPr>
+      </w:r>
+    </w:p>
+    <w:p>
+      <w:pPr>
+        <w:ind w:left="-6" w:firstLine="0"/>
+        <w:rPr/>
+      </w:pPr>
+      <w:r>
+        <w:rPr>
+          <w:rtl w:val="0"/>
+        </w:rPr>
+      </w:r>
+    </w:p>
+    <w:p>
+      <w:pPr>
+        <w:ind w:left="-6" w:firstLine="0"/>
+        <w:rPr/>
+      </w:pPr>
+      <w:r>
+        <w:rPr>
+          <w:rtl w:val="0"/>
+        </w:rPr>
+      </w:r>
+    </w:p>
+    <w:p>
+      <w:pPr>
+        <w:ind w:left="-6" w:firstLine="0"/>
+        <w:rPr/>
+      </w:pPr>
+      <w:r>
+        <w:rPr>
+          <w:rtl w:val="0"/>
+        </w:rPr>
+      </w:r>
+    </w:p>
+    <w:p>
+      <w:pPr>
+        <w:ind w:left="-6" w:firstLine="0"/>
+        <w:rPr/>
+      </w:pPr>
+      <w:r>
+        <w:rPr>
+          <w:rtl w:val="0"/>
+        </w:rPr>
+      </w:r>
+    </w:p>
+    <w:p>
+      <w:pPr>
+        <w:ind w:left="-6" w:firstLine="0"/>
+        <w:rPr/>
+      </w:pPr>
+      <w:r>
+        <w:rPr>
+          <w:rtl w:val="0"/>
+        </w:rPr>
+      </w:r>
+    </w:p>
+    <w:p>
+      <w:pPr>
+        <w:ind w:left="-6" w:firstLine="0"/>
+        <w:rPr/>
+      </w:pPr>
+      <w:r>
+        <w:rPr>
+          <w:rtl w:val="0"/>
+        </w:rPr>
+      </w:r>
+    </w:p>
+    <w:p>
+      <w:pPr>
+        <w:ind w:left="-6" w:firstLine="0"/>
+        <w:rPr/>
+      </w:pPr>
+      <w:r>
+        <w:rPr>
+          <w:rtl w:val="0"/>
+        </w:rPr>
+      </w:r>
+    </w:p>
+    <w:p>
+      <w:pPr>
+        <w:ind w:left="-6" w:firstLine="0"/>
+        <w:rPr/>
+      </w:pPr>
+      <w:r>
+        <w:rPr>
+          <w:rtl w:val="0"/>
+        </w:rPr>
+      </w:r>
+    </w:p>
+    <w:p>
+      <w:pPr>
+        <w:ind w:left="-6" w:firstLine="0"/>
+        <w:rPr/>
+      </w:pPr>
+      <w:r>
+        <w:rPr>
+          <w:rtl w:val="0"/>
+        </w:rPr>
+      </w:r>
+    </w:p>
+    <w:p>
+      <w:pPr>
+        <w:ind w:left="-6" w:firstLine="0"/>
+        <w:rPr/>
+      </w:pPr>
+      <w:r>
+        <w:rPr>
+          <w:rtl w:val="0"/>
+        </w:rPr>
+      </w:r>
+    </w:p>
+    <w:p>
+      <w:pPr>
+        <w:ind w:left="-6" w:firstLine="0"/>
+        <w:rPr/>
+      </w:pPr>
+      <w:r>
+        <w:rPr>
+          <w:rtl w:val="0"/>
+        </w:rPr>
+      </w:r>
+    </w:p>
+    <w:p>
+      <w:pPr>
+        <w:ind w:left="-6" w:firstLine="0"/>
+        <w:rPr/>
+      </w:pPr>
       <w:r>
         <w:rPr>
           <w:rtl w:val="0"/>
@@ -29629,8 +29861,8 @@
         <w:pStyle w:val="Heading3"/>
         <w:rPr/>
       </w:pPr>
-      <w:bookmarkStart w:colFirst="0" w:colLast="0" w:name="_1rbw2fi2uuc4" w:id="73"/>
-      <w:bookmarkEnd w:id="73"/>
+      <w:bookmarkStart w:colFirst="0" w:colLast="0" w:name="_1rbw2fi2uuc4" w:id="72"/>
+      <w:bookmarkEnd w:id="72"/>
       <w:r>
         <w:br w:type="page"/>
       </w:r>
@@ -29645,8 +29877,8 @@
         <w:pStyle w:val="Heading3"/>
         <w:rPr/>
       </w:pPr>
-      <w:bookmarkStart w:colFirst="0" w:colLast="0" w:name="_zbmssctz7vk6" w:id="74"/>
-      <w:bookmarkEnd w:id="74"/>
+      <w:bookmarkStart w:colFirst="0" w:colLast="0" w:name="_zbmssctz7vk6" w:id="73"/>
+      <w:bookmarkEnd w:id="73"/>
       <w:r>
         <w:rPr>
           <w:rtl w:val="0"/>
@@ -30690,8 +30922,8 @@
         <w:pStyle w:val="Heading2"/>
         <w:rPr/>
       </w:pPr>
-      <w:bookmarkStart w:colFirst="0" w:colLast="0" w:name="_ai2txpxy2ogh" w:id="75"/>
-      <w:bookmarkEnd w:id="75"/>
+      <w:bookmarkStart w:colFirst="0" w:colLast="0" w:name="_ai2txpxy2ogh" w:id="74"/>
+      <w:bookmarkEnd w:id="74"/>
       <w:r>
         <w:rPr>
           <w:rtl w:val="0"/>
@@ -30725,8 +30957,8 @@
         <w:pStyle w:val="Heading3"/>
         <w:rPr/>
       </w:pPr>
-      <w:bookmarkStart w:colFirst="0" w:colLast="0" w:name="_pk8drjb5q26" w:id="76"/>
-      <w:bookmarkEnd w:id="76"/>
+      <w:bookmarkStart w:colFirst="0" w:colLast="0" w:name="_pk8drjb5q26" w:id="75"/>
+      <w:bookmarkEnd w:id="75"/>
       <w:r>
         <w:rPr>
           <w:rtl w:val="0"/>
@@ -31668,8 +31900,8 @@
         <w:spacing w:line="312" w:lineRule="auto"/>
         <w:rPr/>
       </w:pPr>
-      <w:bookmarkStart w:colFirst="0" w:colLast="0" w:name="_g9urvko5gdin" w:id="77"/>
-      <w:bookmarkEnd w:id="77"/>
+      <w:bookmarkStart w:colFirst="0" w:colLast="0" w:name="_g9urvko5gdin" w:id="76"/>
+      <w:bookmarkEnd w:id="76"/>
       <w:r>
         <w:rPr>
           <w:rtl w:val="0"/>
@@ -31704,8 +31936,8 @@
         <w:spacing w:line="312" w:lineRule="auto"/>
         <w:rPr/>
       </w:pPr>
-      <w:bookmarkStart w:colFirst="0" w:colLast="0" w:name="_dtwqlnfb16wh" w:id="78"/>
-      <w:bookmarkEnd w:id="78"/>
+      <w:bookmarkStart w:colFirst="0" w:colLast="0" w:name="_dtwqlnfb16wh" w:id="77"/>
+      <w:bookmarkEnd w:id="77"/>
       <w:r>
         <w:rPr/>
         <mc:AlternateContent>
@@ -31860,8 +32092,8 @@
         <w:spacing w:line="312" w:lineRule="auto"/>
         <w:rPr/>
       </w:pPr>
-      <w:bookmarkStart w:colFirst="0" w:colLast="0" w:name="_rne97gfky03l" w:id="79"/>
-      <w:bookmarkEnd w:id="79"/>
+      <w:bookmarkStart w:colFirst="0" w:colLast="0" w:name="_rne97gfky03l" w:id="78"/>
+      <w:bookmarkEnd w:id="78"/>
       <w:r>
         <w:rPr>
           <w:rtl w:val="0"/>
@@ -31916,8 +32148,8 @@
         <w:pStyle w:val="Heading3"/>
         <w:rPr/>
       </w:pPr>
-      <w:bookmarkStart w:colFirst="0" w:colLast="0" w:name="_6cjdvymgzh0i" w:id="80"/>
-      <w:bookmarkEnd w:id="80"/>
+      <w:bookmarkStart w:colFirst="0" w:colLast="0" w:name="_6cjdvymgzh0i" w:id="79"/>
+      <w:bookmarkEnd w:id="79"/>
       <w:r>
         <w:rPr>
           <w:rtl w:val="0"/>
@@ -32333,6 +32565,25 @@
               <w:t xml:space="preserve">Level admin is nu aangegeven met nummers is duidelijker als het tekst is.</w:t>
             </w:r>
           </w:p>
+          <w:p>
+            <w:pPr>
+              <w:numPr>
+                <w:ilvl w:val="0"/>
+                <w:numId w:val="9"/>
+              </w:numPr>
+              <w:spacing w:line="240" w:lineRule="auto"/>
+              <w:ind w:left="720" w:hanging="360"/>
+              <w:rPr>
+                <w:u w:val="none"/>
+              </w:rPr>
+            </w:pPr>
+            <w:r>
+              <w:rPr>
+                <w:rtl w:val="0"/>
+              </w:rPr>
+              <w:t xml:space="preserve">alle versies voor Ios 13 supporten niet “pointer events” en dus kunnen ze niet inloggen.</w:t>
+            </w:r>
+          </w:p>
         </w:tc>
         <w:tc>
           <w:tcPr>
@@ -32424,6 +32675,25 @@
               <w:t xml:space="preserve">cijfer veranderen naar ja /nee</w:t>
             </w:r>
           </w:p>
+          <w:p>
+            <w:pPr>
+              <w:numPr>
+                <w:ilvl w:val="0"/>
+                <w:numId w:val="7"/>
+              </w:numPr>
+              <w:spacing w:line="240" w:lineRule="auto"/>
+              <w:ind w:left="720" w:hanging="360"/>
+              <w:rPr>
+                <w:u w:val="none"/>
+              </w:rPr>
+            </w:pPr>
+            <w:r>
+              <w:rPr>
+                <w:rtl w:val="0"/>
+              </w:rPr>
+              <w:t xml:space="preserve">Check maken dat als gebruiker device gebruikt &lt; ios13 doorsturen naar andere login pagina</w:t>
+            </w:r>
+          </w:p>
         </w:tc>
       </w:tr>
       <w:tr>
@@ -32740,8 +33010,8 @@
         <w:pStyle w:val="Heading2"/>
         <w:rPr/>
       </w:pPr>
-      <w:bookmarkStart w:colFirst="0" w:colLast="0" w:name="_bcc8yrftf3yo" w:id="81"/>
-      <w:bookmarkEnd w:id="81"/>
+      <w:bookmarkStart w:colFirst="0" w:colLast="0" w:name="_bcc8yrftf3yo" w:id="80"/>
+      <w:bookmarkEnd w:id="80"/>
       <w:r>
         <w:rPr>
           <w:rtl w:val="0"/>
@@ -32756,8 +33026,8 @@
           <w:color w:val="595959"/>
         </w:rPr>
       </w:pPr>
-      <w:bookmarkStart w:colFirst="0" w:colLast="0" w:name="_iyrq88ir21f2" w:id="82"/>
-      <w:bookmarkEnd w:id="82"/>
+      <w:bookmarkStart w:colFirst="0" w:colLast="0" w:name="_iyrq88ir21f2" w:id="81"/>
+      <w:bookmarkEnd w:id="81"/>
       <w:r>
         <w:rPr>
           <w:rtl w:val="0"/>
@@ -32782,8 +33052,8 @@
         <w:pStyle w:val="Heading3"/>
         <w:rPr/>
       </w:pPr>
-      <w:bookmarkStart w:colFirst="0" w:colLast="0" w:name="_40mf3bovztf3" w:id="83"/>
-      <w:bookmarkEnd w:id="83"/>
+      <w:bookmarkStart w:colFirst="0" w:colLast="0" w:name="_40mf3bovztf3" w:id="82"/>
+      <w:bookmarkEnd w:id="82"/>
       <w:r>
         <w:br w:type="page"/>
       </w:r>
@@ -32798,8 +33068,8 @@
         <w:pStyle w:val="Heading3"/>
         <w:rPr/>
       </w:pPr>
-      <w:bookmarkStart w:colFirst="0" w:colLast="0" w:name="_7cl48faj42sp" w:id="84"/>
-      <w:bookmarkEnd w:id="84"/>
+      <w:bookmarkStart w:colFirst="0" w:colLast="0" w:name="_7cl48faj42sp" w:id="83"/>
+      <w:bookmarkEnd w:id="83"/>
       <w:r>
         <w:rPr>
           <w:rtl w:val="0"/>
@@ -33494,8 +33764,8 @@
         <w:pStyle w:val="Heading3"/>
         <w:rPr/>
       </w:pPr>
-      <w:bookmarkStart w:colFirst="0" w:colLast="0" w:name="_6i60ebsr9ojf" w:id="85"/>
-      <w:bookmarkEnd w:id="85"/>
+      <w:bookmarkStart w:colFirst="0" w:colLast="0" w:name="_6i60ebsr9ojf" w:id="84"/>
+      <w:bookmarkEnd w:id="84"/>
       <w:r>
         <w:rPr>
           <w:rtl w:val="0"/>
@@ -33955,8 +34225,8 @@
         <w:spacing w:line="312" w:lineRule="auto"/>
         <w:rPr/>
       </w:pPr>
-      <w:bookmarkStart w:colFirst="0" w:colLast="0" w:name="_505fewescey1" w:id="86"/>
-      <w:bookmarkEnd w:id="86"/>
+      <w:bookmarkStart w:colFirst="0" w:colLast="0" w:name="_505fewescey1" w:id="85"/>
+      <w:bookmarkEnd w:id="85"/>
       <w:r>
         <w:rPr/>
         <mc:AlternateContent>
@@ -34111,8 +34381,8 @@
         <w:spacing w:line="312" w:lineRule="auto"/>
         <w:rPr/>
       </w:pPr>
-      <w:bookmarkStart w:colFirst="0" w:colLast="0" w:name="_xb89aes3huv3" w:id="87"/>
-      <w:bookmarkEnd w:id="87"/>
+      <w:bookmarkStart w:colFirst="0" w:colLast="0" w:name="_xb89aes3huv3" w:id="86"/>
+      <w:bookmarkEnd w:id="86"/>
       <w:r>
         <w:rPr>
           <w:rtl w:val="0"/>
@@ -34188,8 +34458,8 @@
         <w:spacing w:line="312" w:lineRule="auto"/>
         <w:rPr/>
       </w:pPr>
-      <w:bookmarkStart w:colFirst="0" w:colLast="0" w:name="_h7o8veuiofex" w:id="88"/>
-      <w:bookmarkEnd w:id="88"/>
+      <w:bookmarkStart w:colFirst="0" w:colLast="0" w:name="_h7o8veuiofex" w:id="87"/>
+      <w:bookmarkEnd w:id="87"/>
       <w:r>
         <w:rPr/>
         <mc:AlternateContent>
@@ -34350,8 +34620,8 @@
           <w:szCs w:val="24"/>
         </w:rPr>
       </w:pPr>
-      <w:bookmarkStart w:colFirst="0" w:colLast="0" w:name="_l2gb4gpcxim1" w:id="89"/>
-      <w:bookmarkEnd w:id="89"/>
+      <w:bookmarkStart w:colFirst="0" w:colLast="0" w:name="_l2gb4gpcxim1" w:id="88"/>
+      <w:bookmarkEnd w:id="88"/>
       <w:r>
         <w:rPr>
           <w:rtl w:val="0"/>
@@ -34586,8 +34856,8 @@
         <w:spacing w:line="312" w:lineRule="auto"/>
         <w:rPr/>
       </w:pPr>
-      <w:bookmarkStart w:colFirst="0" w:colLast="0" w:name="_bxbcitjwh8xy" w:id="90"/>
-      <w:bookmarkEnd w:id="90"/>
+      <w:bookmarkStart w:colFirst="0" w:colLast="0" w:name="_bxbcitjwh8xy" w:id="89"/>
+      <w:bookmarkEnd w:id="89"/>
       <w:r>
         <w:rPr/>
         <mc:AlternateContent>
@@ -34742,8 +35012,8 @@
         <w:spacing w:line="312" w:lineRule="auto"/>
         <w:rPr/>
       </w:pPr>
-      <w:bookmarkStart w:colFirst="0" w:colLast="0" w:name="_u8y0y7ipdccq" w:id="91"/>
-      <w:bookmarkEnd w:id="91"/>
+      <w:bookmarkStart w:colFirst="0" w:colLast="0" w:name="_u8y0y7ipdccq" w:id="90"/>
+      <w:bookmarkEnd w:id="90"/>
       <w:r>
         <w:rPr>
           <w:rtl w:val="0"/>
@@ -34777,8 +35047,8 @@
         <w:pStyle w:val="Heading2"/>
         <w:rPr/>
       </w:pPr>
-      <w:bookmarkStart w:colFirst="0" w:colLast="0" w:name="_rdh0u4pxgqe7" w:id="92"/>
-      <w:bookmarkEnd w:id="92"/>
+      <w:bookmarkStart w:colFirst="0" w:colLast="0" w:name="_rdh0u4pxgqe7" w:id="91"/>
+      <w:bookmarkEnd w:id="91"/>
       <w:hyperlink w:anchor="_e0u8nlwvtsto">
         <w:r>
           <w:rPr>

</xml_diff>